<commit_message>
removed temp files form repo and updated log book
</commit_message>
<xml_diff>
--- a/documents/logs/Logboek Noah.docx
+++ b/documents/logs/Logboek Noah.docx
@@ -3,15 +3,7 @@
 <w:document xmlns:wpc="http://schemas.microsoft.com/office/word/2010/wordprocessingCanvas" xmlns:cx="http://schemas.microsoft.com/office/drawing/2014/chartex" xmlns:cx1="http://schemas.microsoft.com/office/drawing/2015/9/8/chartex" xmlns:cx2="http://schemas.microsoft.com/office/drawing/2015/10/21/chartex" xmlns:cx3="http://schemas.microsoft.com/office/drawing/2016/5/9/chartex" xmlns:cx4="http://schemas.microsoft.com/office/drawing/2016/5/10/chartex" xmlns:cx5="http://schemas.microsoft.com/office/drawing/2016/5/11/chartex" xmlns:cx6="http://schemas.microsoft.com/office/drawing/2016/5/12/chartex" xmlns:cx7="http://schemas.microsoft.com/office/drawing/2016/5/13/chartex" xmlns:cx8="http://schemas.microsoft.com/office/drawing/2016/5/14/chartex" xmlns:mc="http://schemas.openxmlformats.org/markup-compatibility/2006" xmlns:aink="http://schemas.microsoft.com/office/drawing/2016/ink" xmlns:am3d="http://schemas.microsoft.com/office/drawing/2017/model3d" xmlns:o="urn:schemas-microsoft-com:office:office" xmlns:oel="http://schemas.microsoft.com/office/2019/extlst" xmlns:r="http://schemas.openxmlformats.org/officeDocument/2006/relationships" xmlns:m="http://schemas.openxmlformats.org/officeDocument/2006/math" xmlns:v="urn:schemas-microsoft-com:vml" xmlns:wp14="http://schemas.microsoft.com/office/word/2010/wordprocessingDrawing" xmlns:wp="http://schemas.openxmlformats.org/drawingml/2006/wordprocessingDrawing" xmlns:w10="urn:schemas-microsoft-com:office:word" xmlns:w="http://schemas.openxmlformats.org/wordprocessingml/2006/main" xmlns:w14="http://schemas.microsoft.com/office/word/2010/wordml" xmlns:w15="http://schemas.microsoft.com/office/word/2012/wordml" xmlns:w16cex="http://schemas.microsoft.com/office/word/2018/wordml/cex" xmlns:w16cid="http://schemas.microsoft.com/office/word/2016/wordml/cid" xmlns:w16="http://schemas.microsoft.com/office/word/2018/wordml" xmlns:w16du="http://schemas.microsoft.com/office/word/2023/wordml/word16du" xmlns:w16sdtdh="http://schemas.microsoft.com/office/word/2020/wordml/sdtdatahash" xmlns:w16se="http://schemas.microsoft.com/office/word/2015/wordml/symex" xmlns:wpg="http://schemas.microsoft.com/office/word/2010/wordprocessingGroup" xmlns:wpi="http://schemas.microsoft.com/office/word/2010/wordprocessingInk" xmlns:wne="http://schemas.microsoft.com/office/word/2006/wordml" xmlns:wps="http://schemas.microsoft.com/office/word/2010/wordprocessingShape" mc:Ignorable="w14 w15 w16se w16cid w16 w16cex w16sdtdh w16du wp14">
   <w:body>
     <w:p>
-      <w:pPr>
-        <w:rPr>
-          <w:lang w:val="en-GB"/>
-        </w:rPr>
-      </w:pPr>
       <w:r>
-        <w:rPr>
-          <w:lang w:val="en-GB"/>
-        </w:rPr>
         <w:t>Logboek Noah</w:t>
       </w:r>
     </w:p>
@@ -35,14 +27,12 @@
               <w:rPr>
                 <w:b/>
                 <w:bCs/>
-                <w:lang w:val="en-GB"/>
               </w:rPr>
             </w:pPr>
             <w:r>
               <w:rPr>
                 <w:b/>
                 <w:bCs/>
-                <w:lang w:val="en-GB"/>
               </w:rPr>
               <w:t>Datum/uur</w:t>
             </w:r>
@@ -57,14 +47,12 @@
               <w:rPr>
                 <w:b/>
                 <w:bCs/>
-                <w:lang w:val="en-GB"/>
               </w:rPr>
             </w:pPr>
             <w:r>
               <w:rPr>
                 <w:b/>
                 <w:bCs/>
-                <w:lang w:val="en-GB"/>
               </w:rPr>
               <w:t>Wat gedaan</w:t>
             </w:r>
@@ -77,15 +65,7 @@
             <w:tcW w:w="4531" w:type="dxa"/>
           </w:tcPr>
           <w:p>
-            <w:pPr>
-              <w:rPr>
-                <w:lang w:val="en-GB"/>
-              </w:rPr>
-            </w:pPr>
-            <w:r>
-              <w:rPr>
-                <w:lang w:val="en-GB"/>
-              </w:rPr>
+            <w:r>
               <w:t>02/09/2024, 10:15 – 12:30</w:t>
             </w:r>
           </w:p>
@@ -96,10 +76,7 @@
           </w:tcPr>
           <w:p>
             <w:r>
-              <w:t>Debriefing gemaakt, git-repo o</w:t>
-            </w:r>
-            <w:r>
-              <w:t>pgezet, folderstructuur en sprintplanning gemaakt</w:t>
+              <w:t>Debriefing gemaakt, git-repo opgezet, folderstructuur en sprintplanning gemaakt</w:t>
             </w:r>
           </w:p>
         </w:tc>
@@ -120,22 +97,8 @@
             <w:tcW w:w="4531" w:type="dxa"/>
           </w:tcPr>
           <w:p>
-            <w:pPr>
-              <w:rPr>
-                <w:lang w:val="en-GB"/>
-              </w:rPr>
-            </w:pPr>
-            <w:r>
-              <w:rPr>
-                <w:lang w:val="en-GB"/>
-              </w:rPr>
-              <w:t>Design homepagina naar HTML/C</w:t>
-            </w:r>
-            <w:r>
-              <w:rPr>
-                <w:lang w:val="en-GB"/>
-              </w:rPr>
-              <w:t>SS gezet</w:t>
+            <w:r>
+              <w:t>Design homepagina naar HTML/CSS gezet</w:t>
             </w:r>
           </w:p>
         </w:tc>
@@ -146,15 +109,7 @@
             <w:tcW w:w="4531" w:type="dxa"/>
           </w:tcPr>
           <w:p>
-            <w:pPr>
-              <w:rPr>
-                <w:lang w:val="en-GB"/>
-              </w:rPr>
-            </w:pPr>
-            <w:r>
-              <w:rPr>
-                <w:lang w:val="en-GB"/>
-              </w:rPr>
+            <w:r>
               <w:t>03/09/2024, 10:30 – 12:45</w:t>
             </w:r>
           </w:p>
@@ -165,10 +120,7 @@
           </w:tcPr>
           <w:p>
             <w:r>
-              <w:t>Structuur van project omgezet n</w:t>
-            </w:r>
-            <w:r>
-              <w:t>aar een MVC-structuur, Mustache geleerd</w:t>
+              <w:t>Structuur van project omgezet naar een MVC-structuur, Mustache geleerd</w:t>
             </w:r>
           </w:p>
         </w:tc>
@@ -200,13 +152,21 @@
           <w:tcPr>
             <w:tcW w:w="4531" w:type="dxa"/>
           </w:tcPr>
-          <w:p/>
-        </w:tc>
-        <w:tc>
-          <w:tcPr>
-            <w:tcW w:w="4531" w:type="dxa"/>
-          </w:tcPr>
-          <w:p/>
+          <w:p>
+            <w:r>
+              <w:t>04/09/2024, 12:45 – 14:30</w:t>
+            </w:r>
+          </w:p>
+        </w:tc>
+        <w:tc>
+          <w:tcPr>
+            <w:tcW w:w="4531" w:type="dxa"/>
+          </w:tcPr>
+          <w:p>
+            <w:r>
+              <w:t>Skeleton loaders gemaakt voor films</w:t>
+            </w:r>
+          </w:p>
         </w:tc>
       </w:tr>
       <w:tr>
@@ -214,13 +174,21 @@
           <w:tcPr>
             <w:tcW w:w="4531" w:type="dxa"/>
           </w:tcPr>
-          <w:p/>
-        </w:tc>
-        <w:tc>
-          <w:tcPr>
-            <w:tcW w:w="4531" w:type="dxa"/>
-          </w:tcPr>
-          <w:p/>
+          <w:p>
+            <w:r>
+              <w:t>04/09/2024, 14:30 – 16:00</w:t>
+            </w:r>
+          </w:p>
+        </w:tc>
+        <w:tc>
+          <w:tcPr>
+            <w:tcW w:w="4531" w:type="dxa"/>
+          </w:tcPr>
+          <w:p>
+            <w:r>
+              <w:t xml:space="preserve">API films geïntegreerd </w:t>
+            </w:r>
+          </w:p>
         </w:tc>
       </w:tr>
       <w:tr>
@@ -228,13 +196,21 @@
           <w:tcPr>
             <w:tcW w:w="4531" w:type="dxa"/>
           </w:tcPr>
-          <w:p/>
-        </w:tc>
-        <w:tc>
-          <w:tcPr>
-            <w:tcW w:w="4531" w:type="dxa"/>
-          </w:tcPr>
-          <w:p/>
+          <w:p>
+            <w:r>
+              <w:t>04/09/2024, 21:30 – 22:00</w:t>
+            </w:r>
+          </w:p>
+        </w:tc>
+        <w:tc>
+          <w:tcPr>
+            <w:tcW w:w="4531" w:type="dxa"/>
+          </w:tcPr>
+          <w:p>
+            <w:r>
+              <w:t>Temp files uit git repo gehaald</w:t>
+            </w:r>
+          </w:p>
         </w:tc>
       </w:tr>
     </w:tbl>

</xml_diff>

<commit_message>
minor skeleton loader bugfixes
</commit_message>
<xml_diff>
--- a/documents/logs/Logboek Noah.docx
+++ b/documents/logs/Logboek Noah.docx
@@ -211,6 +211,182 @@
               <w:t>Temp files uit git repo gehaald</w:t>
             </w:r>
           </w:p>
+        </w:tc>
+      </w:tr>
+      <w:tr>
+        <w:tc>
+          <w:tcPr>
+            <w:tcW w:w="4531" w:type="dxa"/>
+          </w:tcPr>
+          <w:p>
+            <w:r>
+              <w:t>04/09/2024, 22:00 – 22:40</w:t>
+            </w:r>
+          </w:p>
+        </w:tc>
+        <w:tc>
+          <w:tcPr>
+            <w:tcW w:w="4531" w:type="dxa"/>
+          </w:tcPr>
+          <w:p>
+            <w:r>
+              <w:t>Skeleton loaders bugfixes</w:t>
+            </w:r>
+          </w:p>
+        </w:tc>
+      </w:tr>
+      <w:tr>
+        <w:tc>
+          <w:tcPr>
+            <w:tcW w:w="4531" w:type="dxa"/>
+          </w:tcPr>
+          <w:p/>
+        </w:tc>
+        <w:tc>
+          <w:tcPr>
+            <w:tcW w:w="4531" w:type="dxa"/>
+          </w:tcPr>
+          <w:p/>
+        </w:tc>
+      </w:tr>
+      <w:tr>
+        <w:tc>
+          <w:tcPr>
+            <w:tcW w:w="4531" w:type="dxa"/>
+          </w:tcPr>
+          <w:p/>
+        </w:tc>
+        <w:tc>
+          <w:tcPr>
+            <w:tcW w:w="4531" w:type="dxa"/>
+          </w:tcPr>
+          <w:p/>
+        </w:tc>
+      </w:tr>
+      <w:tr>
+        <w:tc>
+          <w:tcPr>
+            <w:tcW w:w="4531" w:type="dxa"/>
+          </w:tcPr>
+          <w:p/>
+        </w:tc>
+        <w:tc>
+          <w:tcPr>
+            <w:tcW w:w="4531" w:type="dxa"/>
+          </w:tcPr>
+          <w:p/>
+        </w:tc>
+      </w:tr>
+      <w:tr>
+        <w:tc>
+          <w:tcPr>
+            <w:tcW w:w="4531" w:type="dxa"/>
+          </w:tcPr>
+          <w:p/>
+        </w:tc>
+        <w:tc>
+          <w:tcPr>
+            <w:tcW w:w="4531" w:type="dxa"/>
+          </w:tcPr>
+          <w:p/>
+        </w:tc>
+      </w:tr>
+      <w:tr>
+        <w:tc>
+          <w:tcPr>
+            <w:tcW w:w="4531" w:type="dxa"/>
+          </w:tcPr>
+          <w:p/>
+        </w:tc>
+        <w:tc>
+          <w:tcPr>
+            <w:tcW w:w="4531" w:type="dxa"/>
+          </w:tcPr>
+          <w:p/>
+        </w:tc>
+      </w:tr>
+      <w:tr>
+        <w:tc>
+          <w:tcPr>
+            <w:tcW w:w="4531" w:type="dxa"/>
+          </w:tcPr>
+          <w:p/>
+        </w:tc>
+        <w:tc>
+          <w:tcPr>
+            <w:tcW w:w="4531" w:type="dxa"/>
+          </w:tcPr>
+          <w:p/>
+        </w:tc>
+      </w:tr>
+      <w:tr>
+        <w:tc>
+          <w:tcPr>
+            <w:tcW w:w="4531" w:type="dxa"/>
+          </w:tcPr>
+          <w:p/>
+        </w:tc>
+        <w:tc>
+          <w:tcPr>
+            <w:tcW w:w="4531" w:type="dxa"/>
+          </w:tcPr>
+          <w:p/>
+        </w:tc>
+      </w:tr>
+      <w:tr>
+        <w:tc>
+          <w:tcPr>
+            <w:tcW w:w="4531" w:type="dxa"/>
+          </w:tcPr>
+          <w:p/>
+        </w:tc>
+        <w:tc>
+          <w:tcPr>
+            <w:tcW w:w="4531" w:type="dxa"/>
+          </w:tcPr>
+          <w:p/>
+        </w:tc>
+      </w:tr>
+      <w:tr>
+        <w:tc>
+          <w:tcPr>
+            <w:tcW w:w="4531" w:type="dxa"/>
+          </w:tcPr>
+          <w:p/>
+        </w:tc>
+        <w:tc>
+          <w:tcPr>
+            <w:tcW w:w="4531" w:type="dxa"/>
+          </w:tcPr>
+          <w:p/>
+        </w:tc>
+      </w:tr>
+      <w:tr>
+        <w:tc>
+          <w:tcPr>
+            <w:tcW w:w="4531" w:type="dxa"/>
+          </w:tcPr>
+          <w:p/>
+        </w:tc>
+        <w:tc>
+          <w:tcPr>
+            <w:tcW w:w="4531" w:type="dxa"/>
+          </w:tcPr>
+          <w:p/>
+        </w:tc>
+      </w:tr>
+      <w:tr>
+        <w:tc>
+          <w:tcPr>
+            <w:tcW w:w="4531" w:type="dxa"/>
+          </w:tcPr>
+          <w:p/>
+        </w:tc>
+        <w:tc>
+          <w:tcPr>
+            <w:tcW w:w="4531" w:type="dxa"/>
+          </w:tcPr>
+          <w:p/>
         </w:tc>
       </w:tr>
     </w:tbl>

</xml_diff>

<commit_message>
news section fully functional
</commit_message>
<xml_diff>
--- a/documents/logs/Logboek Noah.docx
+++ b/documents/logs/Logboek Noah.docx
@@ -108,6 +108,20 @@
           <w:tcPr>
             <w:tcW w:w="4531" w:type="dxa"/>
           </w:tcPr>
+          <w:p/>
+        </w:tc>
+        <w:tc>
+          <w:tcPr>
+            <w:tcW w:w="4531" w:type="dxa"/>
+          </w:tcPr>
+          <w:p/>
+        </w:tc>
+      </w:tr>
+      <w:tr>
+        <w:tc>
+          <w:tcPr>
+            <w:tcW w:w="4531" w:type="dxa"/>
+          </w:tcPr>
           <w:p>
             <w:r>
               <w:t>03/09/2024, 10:30 – 12:45</w:t>
@@ -152,6 +166,20 @@
           <w:tcPr>
             <w:tcW w:w="4531" w:type="dxa"/>
           </w:tcPr>
+          <w:p/>
+        </w:tc>
+        <w:tc>
+          <w:tcPr>
+            <w:tcW w:w="4531" w:type="dxa"/>
+          </w:tcPr>
+          <w:p/>
+        </w:tc>
+      </w:tr>
+      <w:tr>
+        <w:tc>
+          <w:tcPr>
+            <w:tcW w:w="4531" w:type="dxa"/>
+          </w:tcPr>
           <w:p>
             <w:r>
               <w:t>04/09/2024, 12:45 – 14:30</w:t>
@@ -254,13 +282,21 @@
           <w:tcPr>
             <w:tcW w:w="4531" w:type="dxa"/>
           </w:tcPr>
-          <w:p/>
-        </w:tc>
-        <w:tc>
-          <w:tcPr>
-            <w:tcW w:w="4531" w:type="dxa"/>
-          </w:tcPr>
-          <w:p/>
+          <w:p>
+            <w:r>
+              <w:t>05/09/2024, 10:15 – 11:50</w:t>
+            </w:r>
+          </w:p>
+        </w:tc>
+        <w:tc>
+          <w:tcPr>
+            <w:tcW w:w="4531" w:type="dxa"/>
+          </w:tcPr>
+          <w:p>
+            <w:r>
+              <w:t>Niewskopje gemaakt + vestiging redirect gemaakt</w:t>
+            </w:r>
+          </w:p>
         </w:tc>
       </w:tr>
       <w:tr>

</xml_diff>

<commit_message>
js news descriptions added
</commit_message>
<xml_diff>
--- a/documents/logs/Logboek Noah.docx
+++ b/documents/logs/Logboek Noah.docx
@@ -284,7 +284,10 @@
           </w:tcPr>
           <w:p>
             <w:r>
-              <w:t>05/09/2024, 10:15 – 11:50</w:t>
+              <w:t>05/09/2024, 10:15 – 1</w:t>
+            </w:r>
+            <w:r>
+              <w:t>2:15</w:t>
             </w:r>
           </w:p>
         </w:tc>
@@ -304,27 +307,43 @@
           <w:tcPr>
             <w:tcW w:w="4531" w:type="dxa"/>
           </w:tcPr>
-          <w:p/>
-        </w:tc>
-        <w:tc>
-          <w:tcPr>
-            <w:tcW w:w="4531" w:type="dxa"/>
-          </w:tcPr>
-          <w:p/>
-        </w:tc>
-      </w:tr>
-      <w:tr>
-        <w:tc>
-          <w:tcPr>
-            <w:tcW w:w="4531" w:type="dxa"/>
-          </w:tcPr>
-          <w:p/>
-        </w:tc>
-        <w:tc>
-          <w:tcPr>
-            <w:tcW w:w="4531" w:type="dxa"/>
-          </w:tcPr>
-          <w:p/>
+          <w:p>
+            <w:r>
+              <w:t>05/09/2024, 13:15 – 14:00</w:t>
+            </w:r>
+          </w:p>
+        </w:tc>
+        <w:tc>
+          <w:tcPr>
+            <w:tcW w:w="4531" w:type="dxa"/>
+          </w:tcPr>
+          <w:p>
+            <w:r>
+              <w:t>Start gemaakt met nieuws via API</w:t>
+            </w:r>
+          </w:p>
+        </w:tc>
+      </w:tr>
+      <w:tr>
+        <w:tc>
+          <w:tcPr>
+            <w:tcW w:w="4531" w:type="dxa"/>
+          </w:tcPr>
+          <w:p>
+            <w:r>
+              <w:t>05/09/2024, 14:15 – 16:00</w:t>
+            </w:r>
+          </w:p>
+        </w:tc>
+        <w:tc>
+          <w:tcPr>
+            <w:tcW w:w="4531" w:type="dxa"/>
+          </w:tcPr>
+          <w:p>
+            <w:r>
+              <w:t>Nieuws via fetch ingeladen, skeleton loaders voor nieuws gemaakt</w:t>
+            </w:r>
+          </w:p>
         </w:tc>
       </w:tr>
       <w:tr>

</xml_diff>

<commit_message>
vestigingen url fixes + cms header improvements
</commit_message>
<xml_diff>
--- a/documents/logs/Logboek Noah.docx
+++ b/documents/logs/Logboek Noah.docx
@@ -76,7 +76,15 @@
           </w:tcPr>
           <w:p>
             <w:r>
-              <w:t>Debriefing gemaakt, git-repo opgezet, folderstructuur en sprintplanning gemaakt</w:t>
+              <w:t>Debriefing gemaakt, git-</w:t>
+            </w:r>
+            <w:proofErr w:type="spellStart"/>
+            <w:r>
+              <w:t>repo</w:t>
+            </w:r>
+            <w:proofErr w:type="spellEnd"/>
+            <w:r>
+              <w:t xml:space="preserve"> opgezet, folderstructuur en sprintplanning gemaakt</w:t>
             </w:r>
           </w:p>
         </w:tc>
@@ -134,7 +142,15 @@
           </w:tcPr>
           <w:p>
             <w:r>
-              <w:t>Structuur van project omgezet naar een MVC-structuur, Mustache geleerd</w:t>
+              <w:t xml:space="preserve">Structuur van project omgezet naar een MVC-structuur, </w:t>
+            </w:r>
+            <w:proofErr w:type="spellStart"/>
+            <w:r>
+              <w:t>Mustache</w:t>
+            </w:r>
+            <w:proofErr w:type="spellEnd"/>
+            <w:r>
+              <w:t xml:space="preserve"> geleerd</w:t>
             </w:r>
           </w:p>
         </w:tc>
@@ -155,8 +171,21 @@
             <w:tcW w:w="4531" w:type="dxa"/>
           </w:tcPr>
           <w:p>
-            <w:r>
-              <w:t>Merge conflicts opgelost</w:t>
+            <w:proofErr w:type="spellStart"/>
+            <w:r>
+              <w:t>Merge</w:t>
+            </w:r>
+            <w:proofErr w:type="spellEnd"/>
+            <w:r>
+              <w:t xml:space="preserve"> </w:t>
+            </w:r>
+            <w:proofErr w:type="spellStart"/>
+            <w:r>
+              <w:t>conflicts</w:t>
+            </w:r>
+            <w:proofErr w:type="spellEnd"/>
+            <w:r>
+              <w:t xml:space="preserve"> opgelost</w:t>
             </w:r>
           </w:p>
         </w:tc>
@@ -191,8 +220,21 @@
             <w:tcW w:w="4531" w:type="dxa"/>
           </w:tcPr>
           <w:p>
-            <w:r>
-              <w:t>Skeleton loaders gemaakt voor films</w:t>
+            <w:proofErr w:type="spellStart"/>
+            <w:r>
+              <w:t>Skeleton</w:t>
+            </w:r>
+            <w:proofErr w:type="spellEnd"/>
+            <w:r>
+              <w:t xml:space="preserve"> </w:t>
+            </w:r>
+            <w:proofErr w:type="spellStart"/>
+            <w:r>
+              <w:t>loaders</w:t>
+            </w:r>
+            <w:proofErr w:type="spellEnd"/>
+            <w:r>
+              <w:t xml:space="preserve"> gemaakt voor films</w:t>
             </w:r>
           </w:p>
         </w:tc>
@@ -236,7 +278,15 @@
           </w:tcPr>
           <w:p>
             <w:r>
-              <w:t>Temp files uit git repo gehaald</w:t>
+              <w:t xml:space="preserve">Temp files uit git </w:t>
+            </w:r>
+            <w:proofErr w:type="spellStart"/>
+            <w:r>
+              <w:t>repo</w:t>
+            </w:r>
+            <w:proofErr w:type="spellEnd"/>
+            <w:r>
+              <w:t xml:space="preserve"> gehaald</w:t>
             </w:r>
           </w:p>
         </w:tc>
@@ -257,9 +307,27 @@
             <w:tcW w:w="4531" w:type="dxa"/>
           </w:tcPr>
           <w:p>
-            <w:r>
-              <w:t>Skeleton loaders bugfixes</w:t>
-            </w:r>
+            <w:proofErr w:type="spellStart"/>
+            <w:r>
+              <w:t>Skeleton</w:t>
+            </w:r>
+            <w:proofErr w:type="spellEnd"/>
+            <w:r>
+              <w:t xml:space="preserve"> </w:t>
+            </w:r>
+            <w:proofErr w:type="spellStart"/>
+            <w:r>
+              <w:t>loaders</w:t>
+            </w:r>
+            <w:proofErr w:type="spellEnd"/>
+            <w:r>
+              <w:t xml:space="preserve"> </w:t>
+            </w:r>
+            <w:proofErr w:type="spellStart"/>
+            <w:r>
+              <w:t>bugfixes</w:t>
+            </w:r>
+            <w:proofErr w:type="spellEnd"/>
           </w:p>
         </w:tc>
       </w:tr>
@@ -296,8 +364,21 @@
             <w:tcW w:w="4531" w:type="dxa"/>
           </w:tcPr>
           <w:p>
-            <w:r>
-              <w:t>Niewskopje gemaakt + vestiging redirect gemaakt</w:t>
+            <w:proofErr w:type="spellStart"/>
+            <w:r>
+              <w:t>Niewskopje</w:t>
+            </w:r>
+            <w:proofErr w:type="spellEnd"/>
+            <w:r>
+              <w:t xml:space="preserve"> gemaakt + vestiging </w:t>
+            </w:r>
+            <w:proofErr w:type="spellStart"/>
+            <w:r>
+              <w:t>redirect</w:t>
+            </w:r>
+            <w:proofErr w:type="spellEnd"/>
+            <w:r>
+              <w:t xml:space="preserve"> gemaakt</w:t>
             </w:r>
           </w:p>
         </w:tc>
@@ -341,9 +422,288 @@
           </w:tcPr>
           <w:p>
             <w:r>
-              <w:t>Nieuws via fetch ingeladen, skeleton loaders voor nieuws gemaakt</w:t>
-            </w:r>
-          </w:p>
+              <w:t xml:space="preserve">Nieuws via </w:t>
+            </w:r>
+            <w:proofErr w:type="spellStart"/>
+            <w:r>
+              <w:t>fetch</w:t>
+            </w:r>
+            <w:proofErr w:type="spellEnd"/>
+            <w:r>
+              <w:t xml:space="preserve"> ingeladen, </w:t>
+            </w:r>
+            <w:proofErr w:type="spellStart"/>
+            <w:r>
+              <w:t>skeleton</w:t>
+            </w:r>
+            <w:proofErr w:type="spellEnd"/>
+            <w:r>
+              <w:t xml:space="preserve"> </w:t>
+            </w:r>
+            <w:proofErr w:type="spellStart"/>
+            <w:r>
+              <w:t>loaders</w:t>
+            </w:r>
+            <w:proofErr w:type="spellEnd"/>
+            <w:r>
+              <w:t xml:space="preserve"> voor nieuws gemaakt</w:t>
+            </w:r>
+          </w:p>
+        </w:tc>
+      </w:tr>
+      <w:tr>
+        <w:tc>
+          <w:tcPr>
+            <w:tcW w:w="4531" w:type="dxa"/>
+          </w:tcPr>
+          <w:p/>
+        </w:tc>
+        <w:tc>
+          <w:tcPr>
+            <w:tcW w:w="4531" w:type="dxa"/>
+          </w:tcPr>
+          <w:p/>
+        </w:tc>
+      </w:tr>
+      <w:tr>
+        <w:tc>
+          <w:tcPr>
+            <w:tcW w:w="4531" w:type="dxa"/>
+          </w:tcPr>
+          <w:p>
+            <w:r>
+              <w:t>06/09/2024</w:t>
+            </w:r>
+          </w:p>
+        </w:tc>
+        <w:tc>
+          <w:tcPr>
+            <w:tcW w:w="4531" w:type="dxa"/>
+          </w:tcPr>
+          <w:p>
+            <w:r>
+              <w:t>Ziek, alleen SCRUM reflectie ingevuld</w:t>
+            </w:r>
+          </w:p>
+        </w:tc>
+      </w:tr>
+      <w:tr>
+        <w:tc>
+          <w:tcPr>
+            <w:tcW w:w="4531" w:type="dxa"/>
+          </w:tcPr>
+          <w:p/>
+        </w:tc>
+        <w:tc>
+          <w:tcPr>
+            <w:tcW w:w="4531" w:type="dxa"/>
+          </w:tcPr>
+          <w:p/>
+        </w:tc>
+      </w:tr>
+      <w:tr>
+        <w:tc>
+          <w:tcPr>
+            <w:tcW w:w="4531" w:type="dxa"/>
+          </w:tcPr>
+          <w:p>
+            <w:r>
+              <w:t>07/09/2024, 18:30 – 19:00</w:t>
+            </w:r>
+          </w:p>
+        </w:tc>
+        <w:tc>
+          <w:tcPr>
+            <w:tcW w:w="4531" w:type="dxa"/>
+          </w:tcPr>
+          <w:p>
+            <w:r>
+              <w:t>Ontwerp gemaakt voor navigatie van CMS</w:t>
+            </w:r>
+          </w:p>
+        </w:tc>
+      </w:tr>
+      <w:tr>
+        <w:tc>
+          <w:tcPr>
+            <w:tcW w:w="4531" w:type="dxa"/>
+          </w:tcPr>
+          <w:p>
+            <w:r>
+              <w:t>07/09/2024, 19:00 – 21:00</w:t>
+            </w:r>
+          </w:p>
+        </w:tc>
+        <w:tc>
+          <w:tcPr>
+            <w:tcW w:w="4531" w:type="dxa"/>
+          </w:tcPr>
+          <w:p>
+            <w:proofErr w:type="spellStart"/>
+            <w:r>
+              <w:t>Navbar</w:t>
+            </w:r>
+            <w:proofErr w:type="spellEnd"/>
+            <w:r>
+              <w:t xml:space="preserve"> CMS gemaakt, nog niet </w:t>
+            </w:r>
+            <w:proofErr w:type="spellStart"/>
+            <w:r>
+              <w:t>responsive</w:t>
+            </w:r>
+            <w:proofErr w:type="spellEnd"/>
+            <w:r>
+              <w:t>.</w:t>
+            </w:r>
+          </w:p>
+        </w:tc>
+      </w:tr>
+      <w:tr>
+        <w:tc>
+          <w:tcPr>
+            <w:tcW w:w="4531" w:type="dxa"/>
+          </w:tcPr>
+          <w:p/>
+        </w:tc>
+        <w:tc>
+          <w:tcPr>
+            <w:tcW w:w="4531" w:type="dxa"/>
+          </w:tcPr>
+          <w:p/>
+        </w:tc>
+      </w:tr>
+      <w:tr>
+        <w:tc>
+          <w:tcPr>
+            <w:tcW w:w="4531" w:type="dxa"/>
+          </w:tcPr>
+          <w:p>
+            <w:r>
+              <w:t>08/09/2024, 12:00 – 13:30</w:t>
+            </w:r>
+          </w:p>
+        </w:tc>
+        <w:tc>
+          <w:tcPr>
+            <w:tcW w:w="4531" w:type="dxa"/>
+          </w:tcPr>
+          <w:p>
+            <w:r>
+              <w:t xml:space="preserve">Sidebar CMS </w:t>
+            </w:r>
+            <w:proofErr w:type="spellStart"/>
+            <w:r>
+              <w:t>responsive</w:t>
+            </w:r>
+            <w:proofErr w:type="spellEnd"/>
+            <w:r>
+              <w:t xml:space="preserve"> gemaakt.</w:t>
+            </w:r>
+          </w:p>
+        </w:tc>
+      </w:tr>
+      <w:tr>
+        <w:tc>
+          <w:tcPr>
+            <w:tcW w:w="4531" w:type="dxa"/>
+          </w:tcPr>
+          <w:p>
+            <w:r>
+              <w:t>08/09/2024, 18:30 – 19:00</w:t>
+            </w:r>
+          </w:p>
+        </w:tc>
+        <w:tc>
+          <w:tcPr>
+            <w:tcW w:w="4531" w:type="dxa"/>
+          </w:tcPr>
+          <w:p>
+            <w:r>
+              <w:t xml:space="preserve">API integratie met films voor homepagina </w:t>
+            </w:r>
+            <w:proofErr w:type="spellStart"/>
+            <w:r>
+              <w:t>gefixed</w:t>
+            </w:r>
+            <w:proofErr w:type="spellEnd"/>
+            <w:r>
+              <w:t>.</w:t>
+            </w:r>
+          </w:p>
+        </w:tc>
+      </w:tr>
+      <w:tr>
+        <w:tc>
+          <w:tcPr>
+            <w:tcW w:w="4531" w:type="dxa"/>
+          </w:tcPr>
+          <w:p>
+            <w:r>
+              <w:t xml:space="preserve">08/09/2024, </w:t>
+            </w:r>
+          </w:p>
+        </w:tc>
+        <w:tc>
+          <w:tcPr>
+            <w:tcW w:w="4531" w:type="dxa"/>
+          </w:tcPr>
+          <w:p/>
+        </w:tc>
+      </w:tr>
+      <w:tr>
+        <w:tc>
+          <w:tcPr>
+            <w:tcW w:w="4531" w:type="dxa"/>
+          </w:tcPr>
+          <w:p/>
+        </w:tc>
+        <w:tc>
+          <w:tcPr>
+            <w:tcW w:w="4531" w:type="dxa"/>
+          </w:tcPr>
+          <w:p/>
+        </w:tc>
+      </w:tr>
+      <w:tr>
+        <w:tc>
+          <w:tcPr>
+            <w:tcW w:w="4531" w:type="dxa"/>
+          </w:tcPr>
+          <w:p/>
+        </w:tc>
+        <w:tc>
+          <w:tcPr>
+            <w:tcW w:w="4531" w:type="dxa"/>
+          </w:tcPr>
+          <w:p/>
+        </w:tc>
+      </w:tr>
+      <w:tr>
+        <w:tc>
+          <w:tcPr>
+            <w:tcW w:w="4531" w:type="dxa"/>
+          </w:tcPr>
+          <w:p/>
+        </w:tc>
+        <w:tc>
+          <w:tcPr>
+            <w:tcW w:w="4531" w:type="dxa"/>
+          </w:tcPr>
+          <w:p/>
+        </w:tc>
+      </w:tr>
+      <w:tr>
+        <w:tc>
+          <w:tcPr>
+            <w:tcW w:w="4531" w:type="dxa"/>
+          </w:tcPr>
+          <w:p/>
+        </w:tc>
+        <w:tc>
+          <w:tcPr>
+            <w:tcW w:w="4531" w:type="dxa"/>
+          </w:tcPr>
+          <w:p/>
         </w:tc>
       </w:tr>
       <w:tr>

</xml_diff>

<commit_message>
news crud working, needs styling
</commit_message>
<xml_diff>
--- a/documents/logs/Logboek Noah.docx
+++ b/documents/logs/Logboek Noah.docx
@@ -139,15 +139,7 @@
           </w:tcPr>
           <w:p>
             <w:r>
-              <w:t>Debriefing gemaakt, git-</w:t>
-            </w:r>
-            <w:proofErr w:type="spellStart"/>
-            <w:r>
-              <w:t>repo</w:t>
-            </w:r>
-            <w:proofErr w:type="spellEnd"/>
-            <w:r>
-              <w:t xml:space="preserve"> opgezet, folderstructuur en sprintplanning gemaakt</w:t>
+              <w:t>Debriefing gemaakt, git-repo opgezet, folderstructuur en sprintplanning gemaakt</w:t>
             </w:r>
           </w:p>
         </w:tc>
@@ -233,15 +225,7 @@
           </w:tcPr>
           <w:p>
             <w:r>
-              <w:t xml:space="preserve">Structuur van project omgezet naar een MVC-structuur, </w:t>
-            </w:r>
-            <w:proofErr w:type="spellStart"/>
-            <w:r>
-              <w:t>Mustache</w:t>
-            </w:r>
-            <w:proofErr w:type="spellEnd"/>
-            <w:r>
-              <w:t xml:space="preserve"> geleerd</w:t>
+              <w:t>Structuur van project omgezet naar een MVC-structuur, Mustache geleerd</w:t>
             </w:r>
           </w:p>
         </w:tc>
@@ -262,21 +246,8 @@
             <w:tcW w:w="4531" w:type="dxa"/>
           </w:tcPr>
           <w:p>
-            <w:proofErr w:type="spellStart"/>
-            <w:r>
-              <w:t>Merge</w:t>
-            </w:r>
-            <w:proofErr w:type="spellEnd"/>
-            <w:r>
-              <w:t xml:space="preserve"> </w:t>
-            </w:r>
-            <w:proofErr w:type="spellStart"/>
-            <w:r>
-              <w:t>conflicts</w:t>
-            </w:r>
-            <w:proofErr w:type="spellEnd"/>
-            <w:r>
-              <w:t xml:space="preserve"> opgelost</w:t>
+            <w:r>
+              <w:t>Merge conflicts opgelost</w:t>
             </w:r>
           </w:p>
         </w:tc>
@@ -339,21 +310,8 @@
             <w:tcW w:w="4531" w:type="dxa"/>
           </w:tcPr>
           <w:p>
-            <w:proofErr w:type="spellStart"/>
-            <w:r>
-              <w:t>Skeleton</w:t>
-            </w:r>
-            <w:proofErr w:type="spellEnd"/>
-            <w:r>
-              <w:t xml:space="preserve"> </w:t>
-            </w:r>
-            <w:proofErr w:type="spellStart"/>
-            <w:r>
-              <w:t>loaders</w:t>
-            </w:r>
-            <w:proofErr w:type="spellEnd"/>
-            <w:r>
-              <w:t xml:space="preserve"> gemaakt voor films</w:t>
+            <w:r>
+              <w:t>Skeleton loaders gemaakt voor films</w:t>
             </w:r>
           </w:p>
         </w:tc>
@@ -397,15 +355,7 @@
           </w:tcPr>
           <w:p>
             <w:r>
-              <w:t xml:space="preserve">Temp files uit git </w:t>
-            </w:r>
-            <w:proofErr w:type="spellStart"/>
-            <w:r>
-              <w:t>repo</w:t>
-            </w:r>
-            <w:proofErr w:type="spellEnd"/>
-            <w:r>
-              <w:t xml:space="preserve"> gehaald</w:t>
+              <w:t>Temp files uit git repo gehaald</w:t>
             </w:r>
           </w:p>
         </w:tc>
@@ -426,27 +376,9 @@
             <w:tcW w:w="4531" w:type="dxa"/>
           </w:tcPr>
           <w:p>
-            <w:proofErr w:type="spellStart"/>
-            <w:r>
-              <w:t>Skeleton</w:t>
-            </w:r>
-            <w:proofErr w:type="spellEnd"/>
-            <w:r>
-              <w:t xml:space="preserve"> </w:t>
-            </w:r>
-            <w:proofErr w:type="spellStart"/>
-            <w:r>
-              <w:t>loaders</w:t>
-            </w:r>
-            <w:proofErr w:type="spellEnd"/>
-            <w:r>
-              <w:t xml:space="preserve"> </w:t>
-            </w:r>
-            <w:proofErr w:type="spellStart"/>
-            <w:r>
-              <w:t>bugfixes</w:t>
-            </w:r>
-            <w:proofErr w:type="spellEnd"/>
+            <w:r>
+              <w:t>Skeleton loaders bugfixes</w:t>
+            </w:r>
           </w:p>
         </w:tc>
       </w:tr>
@@ -511,21 +443,8 @@
             <w:tcW w:w="4531" w:type="dxa"/>
           </w:tcPr>
           <w:p>
-            <w:proofErr w:type="spellStart"/>
-            <w:r>
-              <w:t>Niewskopje</w:t>
-            </w:r>
-            <w:proofErr w:type="spellEnd"/>
-            <w:r>
-              <w:t xml:space="preserve"> gemaakt + vestiging </w:t>
-            </w:r>
-            <w:proofErr w:type="spellStart"/>
-            <w:r>
-              <w:t>redirect</w:t>
-            </w:r>
-            <w:proofErr w:type="spellEnd"/>
-            <w:r>
-              <w:t xml:space="preserve"> gemaakt</w:t>
+            <w:r>
+              <w:t>Niewskopje gemaakt + vestiging redirect gemaakt</w:t>
             </w:r>
           </w:p>
         </w:tc>
@@ -569,31 +488,7 @@
           </w:tcPr>
           <w:p>
             <w:r>
-              <w:t xml:space="preserve">Nieuws via </w:t>
-            </w:r>
-            <w:proofErr w:type="spellStart"/>
-            <w:r>
-              <w:t>fetch</w:t>
-            </w:r>
-            <w:proofErr w:type="spellEnd"/>
-            <w:r>
-              <w:t xml:space="preserve"> ingeladen, </w:t>
-            </w:r>
-            <w:proofErr w:type="spellStart"/>
-            <w:r>
-              <w:t>skeleton</w:t>
-            </w:r>
-            <w:proofErr w:type="spellEnd"/>
-            <w:r>
-              <w:t xml:space="preserve"> </w:t>
-            </w:r>
-            <w:proofErr w:type="spellStart"/>
-            <w:r>
-              <w:t>loaders</w:t>
-            </w:r>
-            <w:proofErr w:type="spellEnd"/>
-            <w:r>
-              <w:t xml:space="preserve"> voor nieuws gemaakt</w:t>
+              <w:t>Nieuws via fetch ingeladen, skeleton loaders voor nieuws gemaakt</w:t>
             </w:r>
           </w:p>
         </w:tc>
@@ -724,21 +619,8 @@
             <w:tcW w:w="4531" w:type="dxa"/>
           </w:tcPr>
           <w:p>
-            <w:proofErr w:type="spellStart"/>
-            <w:r>
-              <w:t>Navbar</w:t>
-            </w:r>
-            <w:proofErr w:type="spellEnd"/>
-            <w:r>
-              <w:t xml:space="preserve"> CMS gemaakt, nog niet </w:t>
-            </w:r>
-            <w:proofErr w:type="spellStart"/>
-            <w:r>
-              <w:t>responsive</w:t>
-            </w:r>
-            <w:proofErr w:type="spellEnd"/>
-            <w:r>
-              <w:t>.</w:t>
+            <w:r>
+              <w:t>Navbar CMS gemaakt, nog niet responsive.</w:t>
             </w:r>
           </w:p>
         </w:tc>
@@ -802,15 +684,7 @@
           </w:tcPr>
           <w:p>
             <w:r>
-              <w:t xml:space="preserve">Sidebar CMS </w:t>
-            </w:r>
-            <w:proofErr w:type="spellStart"/>
-            <w:r>
-              <w:t>responsive</w:t>
-            </w:r>
-            <w:proofErr w:type="spellEnd"/>
-            <w:r>
-              <w:t xml:space="preserve"> gemaakt.</w:t>
+              <w:t>Sidebar CMS responsive gemaakt.</w:t>
             </w:r>
           </w:p>
         </w:tc>
@@ -832,15 +706,7 @@
           </w:tcPr>
           <w:p>
             <w:r>
-              <w:t xml:space="preserve">API integratie met films voor homepagina </w:t>
-            </w:r>
-            <w:proofErr w:type="spellStart"/>
-            <w:r>
-              <w:t>gefixed</w:t>
-            </w:r>
-            <w:proofErr w:type="spellEnd"/>
-            <w:r>
-              <w:t>.</w:t>
+              <w:t>API integratie met films voor homepagina gefixed.</w:t>
             </w:r>
           </w:p>
         </w:tc>
@@ -862,31 +728,7 @@
           </w:tcPr>
           <w:p>
             <w:r>
-              <w:t xml:space="preserve">404 pagina gemaakt + </w:t>
-            </w:r>
-            <w:proofErr w:type="spellStart"/>
-            <w:r>
-              <w:t>scroll</w:t>
-            </w:r>
-            <w:proofErr w:type="spellEnd"/>
-            <w:r>
-              <w:t xml:space="preserve"> </w:t>
-            </w:r>
-            <w:proofErr w:type="spellStart"/>
-            <w:r>
-              <w:t>anchors</w:t>
-            </w:r>
-            <w:proofErr w:type="spellEnd"/>
-            <w:r>
-              <w:t xml:space="preserve"> gemaakt voor de </w:t>
-            </w:r>
-            <w:proofErr w:type="spellStart"/>
-            <w:r>
-              <w:t>navbar</w:t>
-            </w:r>
-            <w:proofErr w:type="spellEnd"/>
-            <w:r>
-              <w:t xml:space="preserve"> links.</w:t>
+              <w:t>404 pagina gemaakt + scroll anchors gemaakt voor de navbar links.</w:t>
             </w:r>
           </w:p>
         </w:tc>
@@ -964,40 +806,26 @@
               <w:rPr>
                 <w:lang w:val="en-GB"/>
               </w:rPr>
-              <w:t xml:space="preserve">in CMS + </w:t>
-            </w:r>
-            <w:proofErr w:type="spellStart"/>
-            <w:r>
+              <w:t>in CMS + betere CMS styling.</w:t>
+            </w:r>
+          </w:p>
+        </w:tc>
+      </w:tr>
+      <w:tr>
+        <w:tc>
+          <w:tcPr>
+            <w:tcW w:w="4531" w:type="dxa"/>
+          </w:tcPr>
+          <w:p>
+            <w:pPr>
               <w:rPr>
                 <w:lang w:val="en-GB"/>
               </w:rPr>
-              <w:t>betere</w:t>
-            </w:r>
-            <w:proofErr w:type="spellEnd"/>
+            </w:pPr>
             <w:r>
               <w:rPr>
                 <w:lang w:val="en-GB"/>
               </w:rPr>
-              <w:t xml:space="preserve"> CMS styling.</w:t>
-            </w:r>
-          </w:p>
-        </w:tc>
-      </w:tr>
-      <w:tr>
-        <w:tc>
-          <w:tcPr>
-            <w:tcW w:w="4531" w:type="dxa"/>
-          </w:tcPr>
-          <w:p>
-            <w:pPr>
-              <w:rPr>
-                <w:lang w:val="en-GB"/>
-              </w:rPr>
-            </w:pPr>
-            <w:r>
-              <w:rPr>
-                <w:lang w:val="en-GB"/>
-              </w:rPr>
               <w:t>10:15 – 12:30</w:t>
             </w:r>
           </w:p>
@@ -1032,21 +860,8 @@
             <w:tcW w:w="4531" w:type="dxa"/>
           </w:tcPr>
           <w:p>
-            <w:proofErr w:type="spellStart"/>
-            <w:r>
-              <w:t>Checkboxes</w:t>
-            </w:r>
-            <w:proofErr w:type="spellEnd"/>
-            <w:r>
-              <w:t xml:space="preserve"> </w:t>
-            </w:r>
-            <w:proofErr w:type="spellStart"/>
-            <w:r>
-              <w:t>gestyled</w:t>
-            </w:r>
-            <w:proofErr w:type="spellEnd"/>
-            <w:r>
-              <w:t xml:space="preserve"> voor het selecteren van de permissies.</w:t>
+            <w:r>
+              <w:t>Checkboxes gestyled voor het selecteren van de permissies.</w:t>
             </w:r>
           </w:p>
         </w:tc>
@@ -1132,21 +947,8 @@
             <w:tcW w:w="4531" w:type="dxa"/>
           </w:tcPr>
           <w:p>
-            <w:proofErr w:type="spellStart"/>
-            <w:r>
-              <w:t>Modal</w:t>
-            </w:r>
-            <w:proofErr w:type="spellEnd"/>
-            <w:r>
-              <w:t xml:space="preserve"> gemaakt waarin de </w:t>
-            </w:r>
-            <w:proofErr w:type="spellStart"/>
-            <w:r>
-              <w:t>credentials</w:t>
-            </w:r>
-            <w:proofErr w:type="spellEnd"/>
-            <w:r>
-              <w:t xml:space="preserve"> van de nieuwe gebruiker worden getoond nadat het account aan is gemaakt.</w:t>
+            <w:r>
+              <w:t>Modal gemaakt waarin de credentials van de nieuwe gebruiker worden getoond nadat het account aan is gemaakt.</w:t>
             </w:r>
           </w:p>
         </w:tc>
@@ -1168,31 +970,31 @@
           </w:tcPr>
           <w:p>
             <w:r>
-              <w:t xml:space="preserve">Copy knop gemaakt voor username en wachtwoord in de </w:t>
-            </w:r>
-            <w:proofErr w:type="spellStart"/>
-            <w:r>
-              <w:t>modal</w:t>
-            </w:r>
-            <w:proofErr w:type="spellEnd"/>
-            <w:r>
-              <w:t>.</w:t>
-            </w:r>
-          </w:p>
-        </w:tc>
-      </w:tr>
-      <w:tr>
-        <w:tc>
-          <w:tcPr>
-            <w:tcW w:w="4531" w:type="dxa"/>
-          </w:tcPr>
-          <w:p/>
-        </w:tc>
-        <w:tc>
-          <w:tcPr>
-            <w:tcW w:w="4531" w:type="dxa"/>
-          </w:tcPr>
-          <w:p/>
+              <w:t>Copy knop gemaakt voor username en wachtwoord in de modal.</w:t>
+            </w:r>
+          </w:p>
+        </w:tc>
+      </w:tr>
+      <w:tr>
+        <w:tc>
+          <w:tcPr>
+            <w:tcW w:w="4531" w:type="dxa"/>
+          </w:tcPr>
+          <w:p>
+            <w:r>
+              <w:t>13:45 – 15:00</w:t>
+            </w:r>
+          </w:p>
+        </w:tc>
+        <w:tc>
+          <w:tcPr>
+            <w:tcW w:w="4531" w:type="dxa"/>
+          </w:tcPr>
+          <w:p>
+            <w:r>
+              <w:t>Bepaalde pagina’s in CMS afgeschermd zodat medewerkers alleen bij pagina’s kunnen waar ze toegang tot hebben.</w:t>
+            </w:r>
+          </w:p>
         </w:tc>
       </w:tr>
       <w:tr>

</xml_diff>

<commit_message>
news edit function working, image edit not working yet
</commit_message>
<xml_diff>
--- a/documents/logs/Logboek Noah.docx
+++ b/documents/logs/Logboek Noah.docx
@@ -1223,6 +1223,296 @@
               <w:t>Nieuwsberichten CREATE gemaakt</w:t>
             </w:r>
           </w:p>
+        </w:tc>
+      </w:tr>
+      <w:tr>
+        <w:tc>
+          <w:tcPr>
+            <w:tcW w:w="4531" w:type="dxa"/>
+          </w:tcPr>
+          <w:p/>
+        </w:tc>
+        <w:tc>
+          <w:tcPr>
+            <w:tcW w:w="4531" w:type="dxa"/>
+          </w:tcPr>
+          <w:p/>
+        </w:tc>
+      </w:tr>
+      <w:tr>
+        <w:tc>
+          <w:tcPr>
+            <w:tcW w:w="4531" w:type="dxa"/>
+          </w:tcPr>
+          <w:p>
+            <w:pPr>
+              <w:rPr>
+                <w:b/>
+                <w:bCs/>
+              </w:rPr>
+            </w:pPr>
+            <w:r>
+              <w:rPr>
+                <w:b/>
+                <w:bCs/>
+              </w:rPr>
+              <w:t>11/09/2024</w:t>
+            </w:r>
+          </w:p>
+        </w:tc>
+        <w:tc>
+          <w:tcPr>
+            <w:tcW w:w="4531" w:type="dxa"/>
+          </w:tcPr>
+          <w:p/>
+        </w:tc>
+      </w:tr>
+      <w:tr>
+        <w:tc>
+          <w:tcPr>
+            <w:tcW w:w="4531" w:type="dxa"/>
+          </w:tcPr>
+          <w:p>
+            <w:r>
+              <w:t>12:45 – 14:15</w:t>
+            </w:r>
+          </w:p>
+        </w:tc>
+        <w:tc>
+          <w:tcPr>
+            <w:tcW w:w="4531" w:type="dxa"/>
+          </w:tcPr>
+          <w:p>
+            <w:r>
+              <w:t xml:space="preserve">Nieuwsberichten DELETE gemaakt, ook </w:t>
+            </w:r>
+            <w:proofErr w:type="spellStart"/>
+            <w:r>
+              <w:t>merge</w:t>
+            </w:r>
+            <w:proofErr w:type="spellEnd"/>
+            <w:r>
+              <w:t xml:space="preserve"> </w:t>
+            </w:r>
+            <w:proofErr w:type="spellStart"/>
+            <w:r>
+              <w:t>conflicts</w:t>
+            </w:r>
+            <w:proofErr w:type="spellEnd"/>
+            <w:r>
+              <w:t xml:space="preserve"> opgelost en kleine </w:t>
+            </w:r>
+          </w:p>
+        </w:tc>
+      </w:tr>
+      <w:tr>
+        <w:tc>
+          <w:tcPr>
+            <w:tcW w:w="4531" w:type="dxa"/>
+          </w:tcPr>
+          <w:p/>
+        </w:tc>
+        <w:tc>
+          <w:tcPr>
+            <w:tcW w:w="4531" w:type="dxa"/>
+          </w:tcPr>
+          <w:p/>
+        </w:tc>
+      </w:tr>
+      <w:tr>
+        <w:tc>
+          <w:tcPr>
+            <w:tcW w:w="4531" w:type="dxa"/>
+          </w:tcPr>
+          <w:p/>
+        </w:tc>
+        <w:tc>
+          <w:tcPr>
+            <w:tcW w:w="4531" w:type="dxa"/>
+          </w:tcPr>
+          <w:p/>
+        </w:tc>
+      </w:tr>
+      <w:tr>
+        <w:tc>
+          <w:tcPr>
+            <w:tcW w:w="4531" w:type="dxa"/>
+          </w:tcPr>
+          <w:p/>
+        </w:tc>
+        <w:tc>
+          <w:tcPr>
+            <w:tcW w:w="4531" w:type="dxa"/>
+          </w:tcPr>
+          <w:p/>
+        </w:tc>
+      </w:tr>
+      <w:tr>
+        <w:tc>
+          <w:tcPr>
+            <w:tcW w:w="4531" w:type="dxa"/>
+          </w:tcPr>
+          <w:p/>
+        </w:tc>
+        <w:tc>
+          <w:tcPr>
+            <w:tcW w:w="4531" w:type="dxa"/>
+          </w:tcPr>
+          <w:p/>
+        </w:tc>
+      </w:tr>
+      <w:tr>
+        <w:tc>
+          <w:tcPr>
+            <w:tcW w:w="4531" w:type="dxa"/>
+          </w:tcPr>
+          <w:p/>
+        </w:tc>
+        <w:tc>
+          <w:tcPr>
+            <w:tcW w:w="4531" w:type="dxa"/>
+          </w:tcPr>
+          <w:p/>
+        </w:tc>
+      </w:tr>
+      <w:tr>
+        <w:tc>
+          <w:tcPr>
+            <w:tcW w:w="4531" w:type="dxa"/>
+          </w:tcPr>
+          <w:p/>
+        </w:tc>
+        <w:tc>
+          <w:tcPr>
+            <w:tcW w:w="4531" w:type="dxa"/>
+          </w:tcPr>
+          <w:p/>
+        </w:tc>
+      </w:tr>
+      <w:tr>
+        <w:tc>
+          <w:tcPr>
+            <w:tcW w:w="4531" w:type="dxa"/>
+          </w:tcPr>
+          <w:p/>
+        </w:tc>
+        <w:tc>
+          <w:tcPr>
+            <w:tcW w:w="4531" w:type="dxa"/>
+          </w:tcPr>
+          <w:p/>
+        </w:tc>
+      </w:tr>
+      <w:tr>
+        <w:tc>
+          <w:tcPr>
+            <w:tcW w:w="4531" w:type="dxa"/>
+          </w:tcPr>
+          <w:p/>
+        </w:tc>
+        <w:tc>
+          <w:tcPr>
+            <w:tcW w:w="4531" w:type="dxa"/>
+          </w:tcPr>
+          <w:p/>
+        </w:tc>
+      </w:tr>
+      <w:tr>
+        <w:tc>
+          <w:tcPr>
+            <w:tcW w:w="4531" w:type="dxa"/>
+          </w:tcPr>
+          <w:p/>
+        </w:tc>
+        <w:tc>
+          <w:tcPr>
+            <w:tcW w:w="4531" w:type="dxa"/>
+          </w:tcPr>
+          <w:p/>
+        </w:tc>
+      </w:tr>
+      <w:tr>
+        <w:tc>
+          <w:tcPr>
+            <w:tcW w:w="4531" w:type="dxa"/>
+          </w:tcPr>
+          <w:p/>
+        </w:tc>
+        <w:tc>
+          <w:tcPr>
+            <w:tcW w:w="4531" w:type="dxa"/>
+          </w:tcPr>
+          <w:p/>
+        </w:tc>
+      </w:tr>
+      <w:tr>
+        <w:tc>
+          <w:tcPr>
+            <w:tcW w:w="4531" w:type="dxa"/>
+          </w:tcPr>
+          <w:p/>
+        </w:tc>
+        <w:tc>
+          <w:tcPr>
+            <w:tcW w:w="4531" w:type="dxa"/>
+          </w:tcPr>
+          <w:p/>
+        </w:tc>
+      </w:tr>
+      <w:tr>
+        <w:tc>
+          <w:tcPr>
+            <w:tcW w:w="4531" w:type="dxa"/>
+          </w:tcPr>
+          <w:p/>
+        </w:tc>
+        <w:tc>
+          <w:tcPr>
+            <w:tcW w:w="4531" w:type="dxa"/>
+          </w:tcPr>
+          <w:p/>
+        </w:tc>
+      </w:tr>
+      <w:tr>
+        <w:tc>
+          <w:tcPr>
+            <w:tcW w:w="4531" w:type="dxa"/>
+          </w:tcPr>
+          <w:p/>
+        </w:tc>
+        <w:tc>
+          <w:tcPr>
+            <w:tcW w:w="4531" w:type="dxa"/>
+          </w:tcPr>
+          <w:p/>
+        </w:tc>
+      </w:tr>
+      <w:tr>
+        <w:tc>
+          <w:tcPr>
+            <w:tcW w:w="4531" w:type="dxa"/>
+          </w:tcPr>
+          <w:p/>
+        </w:tc>
+        <w:tc>
+          <w:tcPr>
+            <w:tcW w:w="4531" w:type="dxa"/>
+          </w:tcPr>
+          <w:p/>
+        </w:tc>
+      </w:tr>
+      <w:tr>
+        <w:tc>
+          <w:tcPr>
+            <w:tcW w:w="4531" w:type="dxa"/>
+          </w:tcPr>
+          <w:p/>
+        </w:tc>
+        <w:tc>
+          <w:tcPr>
+            <w:tcW w:w="4531" w:type="dxa"/>
+          </w:tcPr>
+          <w:p/>
         </w:tc>
       </w:tr>
     </w:tbl>

</xml_diff>